<commit_message>
Definicion GitHub, comandos Git y conclusiones
</commit_message>
<xml_diff>
--- a/Documentos/Manejo de Git y GitHub.docx
+++ b/Documentos/Manejo de Git y GitHub.docx
@@ -1,6 +1,6 @@
 
 <file path=word/document.xml><?xml version="1.0" encoding="utf-8"?>
-<w:document xmlns:wpc="http://schemas.microsoft.com/office/word/2010/wordprocessingCanvas" xmlns:mc="http://schemas.openxmlformats.org/markup-compatibility/2006" xmlns:o="urn:schemas-microsoft-com:office:office" xmlns:r="http://schemas.openxmlformats.org/officeDocument/2006/relationships" xmlns:m="http://schemas.openxmlformats.org/officeDocument/2006/math" xmlns:v="urn:schemas-microsoft-com:vml" xmlns:wp14="http://schemas.microsoft.com/office/word/2010/wordprocessingDrawing" xmlns:wp="http://schemas.openxmlformats.org/drawingml/2006/wordprocessingDrawing" xmlns:w10="urn:schemas-microsoft-com:office:word" xmlns:w="http://schemas.openxmlformats.org/wordprocessingml/2006/main" xmlns:w14="http://schemas.microsoft.com/office/word/2010/wordml" xmlns:w15="http://schemas.microsoft.com/office/word/2012/wordml" xmlns:wpg="http://schemas.microsoft.com/office/word/2010/wordprocessingGroup" xmlns:wpi="http://schemas.microsoft.com/office/word/2010/wordprocessingInk" xmlns:wne="http://schemas.microsoft.com/office/word/2006/wordml" xmlns:wps="http://schemas.microsoft.com/office/word/2010/wordprocessingShape" mc:Ignorable="w14 w15 wp14">
+<w:document xmlns:wpc="http://schemas.microsoft.com/office/word/2010/wordprocessingCanvas" xmlns:cx="http://schemas.microsoft.com/office/drawing/2014/chartex" xmlns:cx1="http://schemas.microsoft.com/office/drawing/2015/9/8/chartex" xmlns:cx2="http://schemas.microsoft.com/office/drawing/2015/10/21/chartex" xmlns:cx3="http://schemas.microsoft.com/office/drawing/2016/5/9/chartex" xmlns:cx4="http://schemas.microsoft.com/office/drawing/2016/5/10/chartex" xmlns:cx5="http://schemas.microsoft.com/office/drawing/2016/5/11/chartex" xmlns:cx6="http://schemas.microsoft.com/office/drawing/2016/5/12/chartex" xmlns:cx7="http://schemas.microsoft.com/office/drawing/2016/5/13/chartex" xmlns:cx8="http://schemas.microsoft.com/office/drawing/2016/5/14/chartex" xmlns:mc="http://schemas.openxmlformats.org/markup-compatibility/2006" xmlns:aink="http://schemas.microsoft.com/office/drawing/2016/ink" xmlns:am3d="http://schemas.microsoft.com/office/drawing/2017/model3d" xmlns:o="urn:schemas-microsoft-com:office:office" xmlns:r="http://schemas.openxmlformats.org/officeDocument/2006/relationships" xmlns:m="http://schemas.openxmlformats.org/officeDocument/2006/math" xmlns:v="urn:schemas-microsoft-com:vml" xmlns:wp14="http://schemas.microsoft.com/office/word/2010/wordprocessingDrawing" xmlns:wp="http://schemas.openxmlformats.org/drawingml/2006/wordprocessingDrawing" xmlns:w10="urn:schemas-microsoft-com:office:word" xmlns:w="http://schemas.openxmlformats.org/wordprocessingml/2006/main" xmlns:w14="http://schemas.microsoft.com/office/word/2010/wordml" xmlns:w15="http://schemas.microsoft.com/office/word/2012/wordml" xmlns:w16cex="http://schemas.microsoft.com/office/word/2018/wordml/cex" xmlns:w16cid="http://schemas.microsoft.com/office/word/2016/wordml/cid" xmlns:w16="http://schemas.microsoft.com/office/word/2018/wordml" xmlns:w16se="http://schemas.microsoft.com/office/word/2015/wordml/symex" xmlns:wpg="http://schemas.microsoft.com/office/word/2010/wordprocessingGroup" xmlns:wpi="http://schemas.microsoft.com/office/word/2010/wordprocessingInk" xmlns:wne="http://schemas.microsoft.com/office/word/2006/wordml" xmlns:wps="http://schemas.microsoft.com/office/word/2010/wordprocessingShape" mc:Ignorable="w14 w15 w16se w16cid w16 w16cex wp14">
   <w:body>
     <w:p>
       <w:pPr>
@@ -21,9 +21,33 @@
           <w:szCs w:val="24"/>
         </w:rPr>
       </w:pPr>
-      <w:r>
-        <w:rPr>
-          <w:rFonts w:ascii="Times New Roman" w:hAnsi="Times New Roman" w:cs="Times New Roman"/>
+    </w:p>
+    <w:p>
+      <w:pPr>
+        <w:jc w:val="center"/>
+        <w:rPr>
+          <w:rFonts w:ascii="Times New Roman" w:hAnsi="Times New Roman" w:cs="Times New Roman"/>
+          <w:sz w:val="24"/>
+          <w:szCs w:val="24"/>
+        </w:rPr>
+      </w:pPr>
+    </w:p>
+    <w:p>
+      <w:pPr>
+        <w:jc w:val="center"/>
+        <w:rPr>
+          <w:rFonts w:ascii="Times New Roman" w:hAnsi="Times New Roman" w:cs="Times New Roman"/>
+          <w:b/>
+          <w:bCs/>
+          <w:sz w:val="24"/>
+          <w:szCs w:val="24"/>
+        </w:rPr>
+      </w:pPr>
+      <w:r>
+        <w:rPr>
+          <w:rFonts w:ascii="Times New Roman" w:hAnsi="Times New Roman" w:cs="Times New Roman"/>
+          <w:b/>
+          <w:bCs/>
           <w:sz w:val="24"/>
           <w:szCs w:val="24"/>
         </w:rPr>
@@ -146,7 +170,7 @@
     </w:p>
     <w:p>
       <w:pPr>
-        <w:pStyle w:val="Sinespaciado"/>
+        <w:pStyle w:val="NoSpacing"/>
         <w:spacing w:before="40" w:line="216" w:lineRule="auto"/>
         <w:jc w:val="center"/>
         <w:rPr>
@@ -166,7 +190,7 @@
     </w:p>
     <w:p>
       <w:pPr>
-        <w:pStyle w:val="Sinespaciado"/>
+        <w:pStyle w:val="NoSpacing"/>
         <w:spacing w:before="40" w:line="216" w:lineRule="auto"/>
         <w:jc w:val="center"/>
         <w:rPr>
@@ -186,7 +210,7 @@
     </w:p>
     <w:p>
       <w:pPr>
-        <w:pStyle w:val="Sinespaciado"/>
+        <w:pStyle w:val="NoSpacing"/>
         <w:spacing w:before="40" w:line="216" w:lineRule="auto"/>
         <w:jc w:val="center"/>
         <w:rPr>
@@ -206,7 +230,7 @@
     </w:p>
     <w:p>
       <w:pPr>
-        <w:pStyle w:val="Sinespaciado"/>
+        <w:pStyle w:val="NoSpacing"/>
         <w:spacing w:before="40" w:after="560" w:line="216" w:lineRule="auto"/>
         <w:jc w:val="center"/>
         <w:rPr>
@@ -218,7 +242,19 @@
     </w:p>
     <w:p>
       <w:pPr>
-        <w:pStyle w:val="Sinespaciado"/>
+        <w:pStyle w:val="NoSpacing"/>
+        <w:spacing w:before="40" w:after="560" w:line="216" w:lineRule="auto"/>
+        <w:jc w:val="center"/>
+        <w:rPr>
+          <w:rFonts w:ascii="Times New Roman" w:hAnsi="Times New Roman" w:cs="Times New Roman"/>
+          <w:sz w:val="24"/>
+          <w:szCs w:val="24"/>
+        </w:rPr>
+      </w:pPr>
+    </w:p>
+    <w:p>
+      <w:pPr>
+        <w:pStyle w:val="NoSpacing"/>
         <w:spacing w:before="40" w:line="216" w:lineRule="auto"/>
         <w:jc w:val="center"/>
         <w:rPr>
@@ -238,7 +274,7 @@
     </w:p>
     <w:p>
       <w:pPr>
-        <w:pStyle w:val="Sinespaciado"/>
+        <w:pStyle w:val="NoSpacing"/>
         <w:spacing w:before="40" w:line="216" w:lineRule="auto"/>
         <w:jc w:val="center"/>
         <w:rPr>
@@ -258,7 +294,7 @@
     </w:p>
     <w:p>
       <w:pPr>
-        <w:pStyle w:val="Sinespaciado"/>
+        <w:pStyle w:val="NoSpacing"/>
         <w:spacing w:before="40" w:line="216" w:lineRule="auto"/>
         <w:jc w:val="center"/>
         <w:rPr>
@@ -270,7 +306,7 @@
     </w:p>
     <w:p>
       <w:pPr>
-        <w:pStyle w:val="Sinespaciado"/>
+        <w:pStyle w:val="NoSpacing"/>
         <w:spacing w:before="40" w:line="216" w:lineRule="auto"/>
         <w:jc w:val="center"/>
         <w:rPr>
@@ -282,7 +318,7 @@
     </w:p>
     <w:p>
       <w:pPr>
-        <w:pStyle w:val="Sinespaciado"/>
+        <w:pStyle w:val="NoSpacing"/>
         <w:spacing w:before="40" w:line="216" w:lineRule="auto"/>
         <w:jc w:val="center"/>
         <w:rPr>
@@ -294,7 +330,7 @@
     </w:p>
     <w:p>
       <w:pPr>
-        <w:pStyle w:val="Sinespaciado"/>
+        <w:pStyle w:val="NoSpacing"/>
         <w:spacing w:before="40" w:line="216" w:lineRule="auto"/>
         <w:jc w:val="center"/>
         <w:rPr>
@@ -303,6 +339,18 @@
           <w:szCs w:val="24"/>
         </w:rPr>
       </w:pPr>
+    </w:p>
+    <w:p>
+      <w:pPr>
+        <w:pStyle w:val="NoSpacing"/>
+        <w:spacing w:before="40" w:line="216" w:lineRule="auto"/>
+        <w:jc w:val="center"/>
+        <w:rPr>
+          <w:rFonts w:ascii="Times New Roman" w:hAnsi="Times New Roman" w:cs="Times New Roman"/>
+          <w:sz w:val="24"/>
+          <w:szCs w:val="24"/>
+        </w:rPr>
+      </w:pPr>
       <w:r>
         <w:rPr>
           <w:rFonts w:ascii="Times New Roman" w:hAnsi="Times New Roman" w:cs="Times New Roman"/>
@@ -314,7 +362,7 @@
     </w:p>
     <w:p>
       <w:pPr>
-        <w:pStyle w:val="Sinespaciado"/>
+        <w:pStyle w:val="NoSpacing"/>
         <w:spacing w:before="40" w:line="216" w:lineRule="auto"/>
         <w:jc w:val="center"/>
         <w:rPr>
@@ -334,7 +382,7 @@
     </w:p>
     <w:p>
       <w:pPr>
-        <w:pStyle w:val="Sinespaciado"/>
+        <w:pStyle w:val="NoSpacing"/>
         <w:spacing w:before="40" w:after="560" w:line="216" w:lineRule="auto"/>
         <w:jc w:val="center"/>
         <w:rPr>
@@ -346,7 +394,7 @@
     </w:p>
     <w:p>
       <w:pPr>
-        <w:pStyle w:val="Sinespaciado"/>
+        <w:pStyle w:val="NoSpacing"/>
         <w:spacing w:before="40" w:after="560" w:line="216" w:lineRule="auto"/>
         <w:jc w:val="center"/>
         <w:rPr>
@@ -480,25 +528,7 @@
           <w:sz w:val="24"/>
           <w:szCs w:val="24"/>
         </w:rPr>
-        <w:t xml:space="preserve">Para realizar dicho con trol, existen herramientas como </w:t>
-      </w:r>
-      <w:proofErr w:type="spellStart"/>
-      <w:r>
-        <w:rPr>
-          <w:rFonts w:ascii="Times New Roman" w:hAnsi="Times New Roman" w:cs="Times New Roman"/>
-          <w:sz w:val="24"/>
-          <w:szCs w:val="24"/>
-        </w:rPr>
-        <w:t>Git</w:t>
-      </w:r>
-      <w:proofErr w:type="spellEnd"/>
-      <w:r>
-        <w:rPr>
-          <w:rFonts w:ascii="Times New Roman" w:hAnsi="Times New Roman" w:cs="Times New Roman"/>
-          <w:sz w:val="24"/>
-          <w:szCs w:val="24"/>
-        </w:rPr>
-        <w:t xml:space="preserve"> y plataformas como GitHub que nos facilitan la vida.</w:t>
+        <w:t>Para realizar dicho control, existen herramientas como Git y plataformas como GitHub que nos facilitan la vida.</w:t>
       </w:r>
     </w:p>
     <w:p>
@@ -551,25 +581,7 @@
           <w:sz w:val="24"/>
           <w:szCs w:val="24"/>
         </w:rPr>
-        <w:t xml:space="preserve">Estudiar de los conceptos de </w:t>
-      </w:r>
-      <w:proofErr w:type="spellStart"/>
-      <w:r>
-        <w:rPr>
-          <w:rFonts w:ascii="Times New Roman" w:hAnsi="Times New Roman" w:cs="Times New Roman"/>
-          <w:sz w:val="24"/>
-          <w:szCs w:val="24"/>
-        </w:rPr>
-        <w:t>Git</w:t>
-      </w:r>
-      <w:proofErr w:type="spellEnd"/>
-      <w:r>
-        <w:rPr>
-          <w:rFonts w:ascii="Times New Roman" w:hAnsi="Times New Roman" w:cs="Times New Roman"/>
-          <w:sz w:val="24"/>
-          <w:szCs w:val="24"/>
-        </w:rPr>
-        <w:t xml:space="preserve"> y GitHub, conocer su manejo básico y la importancia en el desarrollo del software.</w:t>
+        <w:t>Estudiar de los conceptos de Git y GitHub, conocer su manejo básico y la importancia en el desarrollo del software.</w:t>
       </w:r>
     </w:p>
     <w:p>
@@ -603,6 +615,78 @@
     </w:p>
     <w:p>
       <w:pPr>
+        <w:pStyle w:val="ListParagraph"/>
+        <w:numPr>
+          <w:ilvl w:val="0"/>
+          <w:numId w:val="4"/>
+        </w:numPr>
+        <w:rPr>
+          <w:rFonts w:ascii="Times New Roman" w:hAnsi="Times New Roman" w:cs="Times New Roman"/>
+          <w:bCs/>
+          <w:sz w:val="24"/>
+          <w:szCs w:val="24"/>
+        </w:rPr>
+      </w:pPr>
+      <w:r>
+        <w:rPr>
+          <w:rFonts w:ascii="Times New Roman" w:hAnsi="Times New Roman" w:cs="Times New Roman"/>
+          <w:bCs/>
+          <w:sz w:val="24"/>
+          <w:szCs w:val="24"/>
+        </w:rPr>
+        <w:t>Conocer sobre el concepto de Git y GitHub</w:t>
+      </w:r>
+    </w:p>
+    <w:p>
+      <w:pPr>
+        <w:pStyle w:val="ListParagraph"/>
+        <w:numPr>
+          <w:ilvl w:val="0"/>
+          <w:numId w:val="4"/>
+        </w:numPr>
+        <w:rPr>
+          <w:rFonts w:ascii="Times New Roman" w:hAnsi="Times New Roman" w:cs="Times New Roman"/>
+          <w:bCs/>
+          <w:sz w:val="24"/>
+          <w:szCs w:val="24"/>
+        </w:rPr>
+      </w:pPr>
+      <w:r>
+        <w:rPr>
+          <w:rFonts w:ascii="Times New Roman" w:hAnsi="Times New Roman" w:cs="Times New Roman"/>
+          <w:bCs/>
+          <w:sz w:val="24"/>
+          <w:szCs w:val="24"/>
+        </w:rPr>
+        <w:t>Conocer los comandos básicos para trabajar con Git</w:t>
+      </w:r>
+    </w:p>
+    <w:p>
+      <w:pPr>
+        <w:pStyle w:val="ListParagraph"/>
+        <w:numPr>
+          <w:ilvl w:val="0"/>
+          <w:numId w:val="4"/>
+        </w:numPr>
+        <w:rPr>
+          <w:rFonts w:ascii="Times New Roman" w:hAnsi="Times New Roman" w:cs="Times New Roman"/>
+          <w:bCs/>
+          <w:sz w:val="24"/>
+          <w:szCs w:val="24"/>
+        </w:rPr>
+      </w:pPr>
+      <w:r>
+        <w:rPr>
+          <w:rFonts w:ascii="Times New Roman" w:hAnsi="Times New Roman" w:cs="Times New Roman"/>
+          <w:bCs/>
+          <w:sz w:val="24"/>
+          <w:szCs w:val="24"/>
+        </w:rPr>
+        <w:t>Describir las funciones de la herramienta Git</w:t>
+      </w:r>
+    </w:p>
+    <w:p>
+      <w:pPr>
         <w:rPr>
           <w:rFonts w:ascii="Times New Roman" w:hAnsi="Times New Roman" w:cs="Times New Roman"/>
           <w:b/>
@@ -639,7 +723,6 @@
           <w:szCs w:val="24"/>
         </w:rPr>
       </w:pPr>
-      <w:proofErr w:type="spellStart"/>
       <w:r>
         <w:rPr>
           <w:rFonts w:ascii="Times New Roman" w:hAnsi="Times New Roman" w:cs="Times New Roman"/>
@@ -647,9 +730,8 @@
           <w:sz w:val="24"/>
           <w:szCs w:val="24"/>
         </w:rPr>
-        <w:t>Git</w:t>
-      </w:r>
-      <w:proofErr w:type="spellEnd"/>
+        <w:t>Git es un sistema de control de versiones distribuido. Git fue impulsado por Linus Torvalds y el equipo de desarrollo del Kernel de Linux</w:t>
+      </w:r>
       <w:r>
         <w:rPr>
           <w:rFonts w:ascii="Times New Roman" w:hAnsi="Times New Roman" w:cs="Times New Roman"/>
@@ -657,9 +739,8 @@
           <w:sz w:val="24"/>
           <w:szCs w:val="24"/>
         </w:rPr>
-        <w:t xml:space="preserve"> es un sistema de control de versiones distribuido. </w:t>
-      </w:r>
-      <w:proofErr w:type="spellStart"/>
+        <w:t>, puede ser usado desde todos los sistemas operativos comunes: Windows, Linux o Mac</w:t>
+      </w:r>
       <w:r>
         <w:rPr>
           <w:rFonts w:ascii="Times New Roman" w:hAnsi="Times New Roman" w:cs="Times New Roman"/>
@@ -667,9 +748,8 @@
           <w:sz w:val="24"/>
           <w:szCs w:val="24"/>
         </w:rPr>
-        <w:t>Git</w:t>
-      </w:r>
-      <w:proofErr w:type="spellEnd"/>
+        <w:t xml:space="preserve">, por </w:t>
+      </w:r>
       <w:r>
         <w:rPr>
           <w:rFonts w:ascii="Times New Roman" w:hAnsi="Times New Roman" w:cs="Times New Roman"/>
@@ -677,9 +757,8 @@
           <w:sz w:val="24"/>
           <w:szCs w:val="24"/>
         </w:rPr>
-        <w:t xml:space="preserve"> fue impulsado por </w:t>
-      </w:r>
-      <w:proofErr w:type="spellStart"/>
+        <w:t>tanto,</w:t>
+      </w:r>
       <w:r>
         <w:rPr>
           <w:rFonts w:ascii="Times New Roman" w:hAnsi="Times New Roman" w:cs="Times New Roman"/>
@@ -687,66 +766,7 @@
           <w:sz w:val="24"/>
           <w:szCs w:val="24"/>
         </w:rPr>
-        <w:t>Linus</w:t>
-      </w:r>
-      <w:proofErr w:type="spellEnd"/>
-      <w:r>
-        <w:rPr>
-          <w:rFonts w:ascii="Times New Roman" w:hAnsi="Times New Roman" w:cs="Times New Roman"/>
-          <w:color w:val="000000"/>
-          <w:sz w:val="24"/>
-          <w:szCs w:val="24"/>
-        </w:rPr>
-        <w:t xml:space="preserve"> </w:t>
-      </w:r>
-      <w:proofErr w:type="spellStart"/>
-      <w:r>
-        <w:rPr>
-          <w:rFonts w:ascii="Times New Roman" w:hAnsi="Times New Roman" w:cs="Times New Roman"/>
-          <w:color w:val="000000"/>
-          <w:sz w:val="24"/>
-          <w:szCs w:val="24"/>
-        </w:rPr>
-        <w:t>Torvalds</w:t>
-      </w:r>
-      <w:proofErr w:type="spellEnd"/>
-      <w:r>
-        <w:rPr>
-          <w:rFonts w:ascii="Times New Roman" w:hAnsi="Times New Roman" w:cs="Times New Roman"/>
-          <w:color w:val="000000"/>
-          <w:sz w:val="24"/>
-          <w:szCs w:val="24"/>
-        </w:rPr>
-        <w:t xml:space="preserve"> y el equipo de desarrollo del </w:t>
-      </w:r>
-      <w:proofErr w:type="spellStart"/>
-      <w:r>
-        <w:rPr>
-          <w:rFonts w:ascii="Times New Roman" w:hAnsi="Times New Roman" w:cs="Times New Roman"/>
-          <w:color w:val="000000"/>
-          <w:sz w:val="24"/>
-          <w:szCs w:val="24"/>
-        </w:rPr>
-        <w:t>Kernel</w:t>
-      </w:r>
-      <w:proofErr w:type="spellEnd"/>
-      <w:r>
-        <w:rPr>
-          <w:rFonts w:ascii="Times New Roman" w:hAnsi="Times New Roman" w:cs="Times New Roman"/>
-          <w:color w:val="000000"/>
-          <w:sz w:val="24"/>
-          <w:szCs w:val="24"/>
-        </w:rPr>
-        <w:t xml:space="preserve"> de Linux</w:t>
-      </w:r>
-      <w:r>
-        <w:rPr>
-          <w:rFonts w:ascii="Times New Roman" w:hAnsi="Times New Roman" w:cs="Times New Roman"/>
-          <w:color w:val="000000"/>
-          <w:sz w:val="24"/>
-          <w:szCs w:val="24"/>
-        </w:rPr>
-        <w:t>, puede ser usado desde todos los sistemas operativos comunes: Windows, Linux o Mac</w:t>
+        <w:t xml:space="preserve"> se necesita tener instalado GIT en el sistema y a través de la consola de Git Bash o la consola por defecto del sistema se puede manipular.</w:t>
       </w:r>
     </w:p>
     <w:p>
@@ -809,7 +829,188 @@
       <w:pPr>
         <w:rPr>
           <w:rFonts w:ascii="Times New Roman" w:hAnsi="Times New Roman" w:cs="Times New Roman"/>
-          <w:b/>
+          <w:bCs/>
+          <w:sz w:val="24"/>
+          <w:szCs w:val="24"/>
+        </w:rPr>
+      </w:pPr>
+      <w:r>
+        <w:rPr>
+          <w:rFonts w:ascii="Times New Roman" w:hAnsi="Times New Roman" w:cs="Times New Roman"/>
+          <w:bCs/>
+          <w:sz w:val="24"/>
+          <w:szCs w:val="24"/>
+        </w:rPr>
+        <w:t>$ git clone URL (Clona un repositorio existente)</w:t>
+      </w:r>
+    </w:p>
+    <w:p>
+      <w:pPr>
+        <w:rPr>
+          <w:rFonts w:ascii="Times New Roman" w:hAnsi="Times New Roman" w:cs="Times New Roman"/>
+          <w:bCs/>
+          <w:sz w:val="24"/>
+          <w:szCs w:val="24"/>
+        </w:rPr>
+      </w:pPr>
+      <w:r>
+        <w:rPr>
+          <w:rFonts w:ascii="Times New Roman" w:hAnsi="Times New Roman" w:cs="Times New Roman"/>
+          <w:bCs/>
+          <w:sz w:val="24"/>
+          <w:szCs w:val="24"/>
+        </w:rPr>
+        <w:t>$ git init (Crea un repositorio en local)</w:t>
+      </w:r>
+    </w:p>
+    <w:p>
+      <w:pPr>
+        <w:rPr>
+          <w:rFonts w:ascii="Times New Roman" w:hAnsi="Times New Roman" w:cs="Times New Roman"/>
+          <w:bCs/>
+          <w:sz w:val="24"/>
+          <w:szCs w:val="24"/>
+        </w:rPr>
+      </w:pPr>
+      <w:r>
+        <w:rPr>
+          <w:rFonts w:ascii="Times New Roman" w:hAnsi="Times New Roman" w:cs="Times New Roman"/>
+          <w:bCs/>
+          <w:sz w:val="24"/>
+          <w:szCs w:val="24"/>
+        </w:rPr>
+        <w:t>$ git status (Muestra cambios en los archivos)</w:t>
+      </w:r>
+    </w:p>
+    <w:p>
+      <w:pPr>
+        <w:rPr>
+          <w:rFonts w:ascii="Times New Roman" w:hAnsi="Times New Roman" w:cs="Times New Roman"/>
+          <w:bCs/>
+          <w:sz w:val="24"/>
+          <w:szCs w:val="24"/>
+        </w:rPr>
+      </w:pPr>
+      <w:r>
+        <w:rPr>
+          <w:rFonts w:ascii="Times New Roman" w:hAnsi="Times New Roman" w:cs="Times New Roman"/>
+          <w:bCs/>
+          <w:sz w:val="24"/>
+          <w:szCs w:val="24"/>
+        </w:rPr>
+        <w:t>$ git add &lt;file&gt; (Añade todos los cambios al stage)</w:t>
+      </w:r>
+    </w:p>
+    <w:p>
+      <w:pPr>
+        <w:rPr>
+          <w:rFonts w:ascii="Times New Roman" w:hAnsi="Times New Roman" w:cs="Times New Roman"/>
+          <w:bCs/>
+          <w:sz w:val="24"/>
+          <w:szCs w:val="24"/>
+        </w:rPr>
+      </w:pPr>
+      <w:r>
+        <w:rPr>
+          <w:rFonts w:ascii="Times New Roman" w:hAnsi="Times New Roman" w:cs="Times New Roman"/>
+          <w:bCs/>
+          <w:sz w:val="24"/>
+          <w:szCs w:val="24"/>
+        </w:rPr>
+        <w:lastRenderedPageBreak/>
+        <w:t xml:space="preserve">$ git commit -m “&lt;mensaje&gt;” </w:t>
+      </w:r>
+    </w:p>
+    <w:p>
+      <w:pPr>
+        <w:rPr>
+          <w:rFonts w:ascii="Times New Roman" w:hAnsi="Times New Roman" w:cs="Times New Roman"/>
+          <w:bCs/>
+          <w:sz w:val="24"/>
+          <w:szCs w:val="24"/>
+        </w:rPr>
+      </w:pPr>
+      <w:r>
+        <w:rPr>
+          <w:rFonts w:ascii="Times New Roman" w:hAnsi="Times New Roman" w:cs="Times New Roman"/>
+          <w:bCs/>
+          <w:sz w:val="24"/>
+          <w:szCs w:val="24"/>
+        </w:rPr>
+        <w:t>$ git log (Muestra todos los commits realizados al repositorio)</w:t>
+      </w:r>
+    </w:p>
+    <w:p>
+      <w:pPr>
+        <w:rPr>
+          <w:rFonts w:ascii="Times New Roman" w:hAnsi="Times New Roman" w:cs="Times New Roman"/>
+          <w:bCs/>
+          <w:sz w:val="24"/>
+          <w:szCs w:val="24"/>
+        </w:rPr>
+      </w:pPr>
+      <w:r>
+        <w:rPr>
+          <w:rFonts w:ascii="Times New Roman" w:hAnsi="Times New Roman" w:cs="Times New Roman"/>
+          <w:bCs/>
+          <w:sz w:val="24"/>
+          <w:szCs w:val="24"/>
+        </w:rPr>
+        <w:t>$ git pull (Actualiza el repositorio en el local)</w:t>
+      </w:r>
+    </w:p>
+    <w:p>
+      <w:pPr>
+        <w:rPr>
+          <w:rFonts w:ascii="Times New Roman" w:hAnsi="Times New Roman" w:cs="Times New Roman"/>
+          <w:bCs/>
+          <w:sz w:val="24"/>
+          <w:szCs w:val="24"/>
+        </w:rPr>
+      </w:pPr>
+      <w:r>
+        <w:rPr>
+          <w:rFonts w:ascii="Times New Roman" w:hAnsi="Times New Roman" w:cs="Times New Roman"/>
+          <w:bCs/>
+          <w:sz w:val="24"/>
+          <w:szCs w:val="24"/>
+        </w:rPr>
+        <w:t xml:space="preserve">$ git push origin &lt;branch&gt; </w:t>
+      </w:r>
+      <w:r>
+        <w:rPr>
+          <w:rFonts w:ascii="Times New Roman" w:hAnsi="Times New Roman" w:cs="Times New Roman"/>
+          <w:bCs/>
+          <w:sz w:val="24"/>
+          <w:szCs w:val="24"/>
+        </w:rPr>
+        <w:t xml:space="preserve"> (Publica los cambios del local a la nube)</w:t>
+      </w:r>
+    </w:p>
+    <w:p>
+      <w:pPr>
+        <w:rPr>
+          <w:rFonts w:ascii="Times New Roman" w:hAnsi="Times New Roman" w:cs="Times New Roman"/>
+          <w:bCs/>
+          <w:sz w:val="24"/>
+          <w:szCs w:val="24"/>
+        </w:rPr>
+      </w:pPr>
+      <w:r>
+        <w:rPr>
+          <w:rFonts w:ascii="Times New Roman" w:hAnsi="Times New Roman" w:cs="Times New Roman"/>
+          <w:bCs/>
+          <w:sz w:val="24"/>
+          <w:szCs w:val="24"/>
+        </w:rPr>
+        <w:t>$ git checkout &lt;nombre&gt; (Crea ramas)</w:t>
+      </w:r>
+    </w:p>
+    <w:p>
+      <w:pPr>
+        <w:rPr>
+          <w:rFonts w:ascii="Times New Roman" w:hAnsi="Times New Roman" w:cs="Times New Roman"/>
+          <w:bCs/>
           <w:sz w:val="24"/>
           <w:szCs w:val="24"/>
         </w:rPr>
@@ -838,6 +1039,53 @@
       <w:pPr>
         <w:rPr>
           <w:rFonts w:ascii="Times New Roman" w:hAnsi="Times New Roman" w:cs="Times New Roman"/>
+          <w:bCs/>
+          <w:sz w:val="24"/>
+          <w:szCs w:val="24"/>
+        </w:rPr>
+      </w:pPr>
+      <w:r>
+        <w:rPr>
+          <w:rFonts w:ascii="Times New Roman" w:hAnsi="Times New Roman" w:cs="Times New Roman"/>
+          <w:bCs/>
+          <w:sz w:val="24"/>
+          <w:szCs w:val="24"/>
+        </w:rPr>
+        <w:t xml:space="preserve">GitHub es un sistema de gestión de proyectos, una plataforma </w:t>
+      </w:r>
+      <w:r>
+        <w:rPr>
+          <w:rFonts w:ascii="Times New Roman" w:hAnsi="Times New Roman" w:cs="Times New Roman"/>
+          <w:bCs/>
+          <w:sz w:val="24"/>
+          <w:szCs w:val="24"/>
+        </w:rPr>
+        <w:t>diseñada</w:t>
+      </w:r>
+      <w:r>
+        <w:rPr>
+          <w:rFonts w:ascii="Times New Roman" w:hAnsi="Times New Roman" w:cs="Times New Roman"/>
+          <w:bCs/>
+          <w:sz w:val="24"/>
+          <w:szCs w:val="24"/>
+        </w:rPr>
+        <w:t xml:space="preserve"> para que los desarrolladores puedan trabajar en colaboración con otras personas de todo el mundo, así como planificar proyectos y realizar seguimiento y control de los trabajos y colaboraciones al código.</w:t>
+      </w:r>
+    </w:p>
+    <w:p>
+      <w:pPr>
+        <w:rPr>
+          <w:rFonts w:ascii="Times New Roman" w:hAnsi="Times New Roman" w:cs="Times New Roman"/>
+          <w:b/>
+          <w:sz w:val="24"/>
+          <w:szCs w:val="24"/>
+        </w:rPr>
+      </w:pPr>
+    </w:p>
+    <w:p>
+      <w:pPr>
+        <w:rPr>
+          <w:rFonts w:ascii="Times New Roman" w:hAnsi="Times New Roman" w:cs="Times New Roman"/>
           <w:b/>
           <w:sz w:val="24"/>
           <w:szCs w:val="24"/>
@@ -852,8 +1100,228 @@
         </w:rPr>
         <w:t>Conclusiones</w:t>
       </w:r>
-      <w:bookmarkStart w:id="0" w:name="_GoBack"/>
-      <w:bookmarkEnd w:id="0"/>
+    </w:p>
+    <w:p>
+      <w:pPr>
+        <w:pStyle w:val="ListParagraph"/>
+        <w:numPr>
+          <w:ilvl w:val="0"/>
+          <w:numId w:val="5"/>
+        </w:numPr>
+        <w:rPr>
+          <w:rFonts w:ascii="Times New Roman" w:hAnsi="Times New Roman" w:cs="Times New Roman"/>
+          <w:bCs/>
+          <w:sz w:val="24"/>
+          <w:szCs w:val="24"/>
+        </w:rPr>
+      </w:pPr>
+      <w:r>
+        <w:rPr>
+          <w:rFonts w:ascii="Times New Roman" w:hAnsi="Times New Roman" w:cs="Times New Roman"/>
+          <w:bCs/>
+          <w:sz w:val="24"/>
+          <w:szCs w:val="24"/>
+        </w:rPr>
+        <w:t>Los términos Git y GitHub son conceptos distintos que se complementan entre si para el control de versiones en el desarrollo de código.</w:t>
+      </w:r>
+    </w:p>
+    <w:p>
+      <w:pPr>
+        <w:pStyle w:val="ListParagraph"/>
+        <w:numPr>
+          <w:ilvl w:val="0"/>
+          <w:numId w:val="5"/>
+        </w:numPr>
+        <w:rPr>
+          <w:rFonts w:ascii="Times New Roman" w:hAnsi="Times New Roman" w:cs="Times New Roman"/>
+          <w:b/>
+          <w:sz w:val="24"/>
+          <w:szCs w:val="24"/>
+        </w:rPr>
+      </w:pPr>
+      <w:r>
+        <w:rPr>
+          <w:rStyle w:val="tlid-translation"/>
+          <w:rFonts w:ascii="Times New Roman" w:hAnsi="Times New Roman" w:cs="Times New Roman"/>
+          <w:sz w:val="24"/>
+          <w:szCs w:val="24"/>
+          <w:lang w:val="es-ES"/>
+        </w:rPr>
+        <w:t xml:space="preserve">Git es un sistema </w:t>
+      </w:r>
+      <w:r>
+        <w:rPr>
+          <w:rStyle w:val="tlid-translation"/>
+          <w:rFonts w:ascii="Times New Roman" w:hAnsi="Times New Roman" w:cs="Times New Roman"/>
+          <w:sz w:val="24"/>
+          <w:szCs w:val="24"/>
+          <w:lang w:val="es-ES"/>
+        </w:rPr>
+        <w:t xml:space="preserve">que </w:t>
+      </w:r>
+      <w:r>
+        <w:rPr>
+          <w:rStyle w:val="tlid-translation"/>
+          <w:rFonts w:ascii="Times New Roman" w:hAnsi="Times New Roman" w:cs="Times New Roman"/>
+          <w:sz w:val="24"/>
+          <w:szCs w:val="24"/>
+          <w:lang w:val="es-ES"/>
+        </w:rPr>
+        <w:t>permite administrar y realizar un seguimiento de</w:t>
+      </w:r>
+      <w:r>
+        <w:rPr>
+          <w:rStyle w:val="tlid-translation"/>
+          <w:rFonts w:ascii="Times New Roman" w:hAnsi="Times New Roman" w:cs="Times New Roman"/>
+          <w:sz w:val="24"/>
+          <w:szCs w:val="24"/>
+          <w:lang w:val="es-ES"/>
+        </w:rPr>
+        <w:t>l</w:t>
+      </w:r>
+      <w:r>
+        <w:rPr>
+          <w:rStyle w:val="tlid-translation"/>
+          <w:rFonts w:ascii="Times New Roman" w:hAnsi="Times New Roman" w:cs="Times New Roman"/>
+          <w:sz w:val="24"/>
+          <w:szCs w:val="24"/>
+          <w:lang w:val="es-ES"/>
+        </w:rPr>
+        <w:t xml:space="preserve"> historial de código fuente</w:t>
+      </w:r>
+      <w:r>
+        <w:rPr>
+          <w:rStyle w:val="tlid-translation"/>
+          <w:rFonts w:ascii="Times New Roman" w:hAnsi="Times New Roman" w:cs="Times New Roman"/>
+          <w:sz w:val="24"/>
+          <w:szCs w:val="24"/>
+          <w:lang w:val="es-ES"/>
+        </w:rPr>
+        <w:t xml:space="preserve">, mientras que </w:t>
+      </w:r>
+      <w:r>
+        <w:rPr>
+          <w:rStyle w:val="tlid-translation"/>
+          <w:rFonts w:ascii="Times New Roman" w:hAnsi="Times New Roman" w:cs="Times New Roman"/>
+          <w:sz w:val="24"/>
+          <w:szCs w:val="24"/>
+          <w:lang w:val="es-ES"/>
+        </w:rPr>
+        <w:t>GitHub es un servicio de alojamiento basado en la nube que permite administrar repositorios de Git</w:t>
+      </w:r>
+      <w:r>
+        <w:rPr>
+          <w:rStyle w:val="tlid-translation"/>
+          <w:rFonts w:ascii="Times New Roman" w:hAnsi="Times New Roman" w:cs="Times New Roman"/>
+          <w:sz w:val="24"/>
+          <w:szCs w:val="24"/>
+          <w:lang w:val="es-ES"/>
+        </w:rPr>
+        <w:t>.</w:t>
+      </w:r>
+    </w:p>
+    <w:p>
+      <w:pPr>
+        <w:pStyle w:val="ListParagraph"/>
+        <w:numPr>
+          <w:ilvl w:val="0"/>
+          <w:numId w:val="5"/>
+        </w:numPr>
+        <w:rPr>
+          <w:rFonts w:ascii="Times New Roman" w:hAnsi="Times New Roman" w:cs="Times New Roman"/>
+          <w:bCs/>
+          <w:sz w:val="24"/>
+          <w:szCs w:val="24"/>
+        </w:rPr>
+      </w:pPr>
+      <w:r>
+        <w:rPr>
+          <w:rFonts w:ascii="Times New Roman" w:hAnsi="Times New Roman" w:cs="Times New Roman"/>
+          <w:bCs/>
+          <w:sz w:val="24"/>
+          <w:szCs w:val="24"/>
+        </w:rPr>
+        <w:t>Tanto como Git como GitHub son herramientas son de código abierto y de libre acceso.</w:t>
+      </w:r>
+    </w:p>
+    <w:p>
+      <w:pPr>
+        <w:rPr>
+          <w:rFonts w:ascii="Times New Roman" w:hAnsi="Times New Roman" w:cs="Times New Roman"/>
+          <w:b/>
+          <w:sz w:val="24"/>
+          <w:szCs w:val="24"/>
+        </w:rPr>
+      </w:pPr>
+    </w:p>
+    <w:p>
+      <w:pPr>
+        <w:rPr>
+          <w:rFonts w:ascii="Times New Roman" w:hAnsi="Times New Roman" w:cs="Times New Roman"/>
+          <w:b/>
+          <w:sz w:val="24"/>
+          <w:szCs w:val="24"/>
+        </w:rPr>
+      </w:pPr>
+      <w:r>
+        <w:rPr>
+          <w:rFonts w:ascii="Times New Roman" w:hAnsi="Times New Roman" w:cs="Times New Roman"/>
+          <w:b/>
+          <w:sz w:val="24"/>
+          <w:szCs w:val="24"/>
+        </w:rPr>
+        <w:t>Referencias</w:t>
+      </w:r>
+    </w:p>
+    <w:p>
+      <w:pPr>
+        <w:rPr>
+          <w:rFonts w:ascii="Times New Roman" w:hAnsi="Times New Roman" w:cs="Times New Roman"/>
+          <w:bCs/>
+          <w:sz w:val="24"/>
+          <w:szCs w:val="24"/>
+        </w:rPr>
+      </w:pPr>
+      <w:r>
+        <w:rPr>
+          <w:rFonts w:ascii="Times New Roman" w:hAnsi="Times New Roman" w:cs="Times New Roman"/>
+          <w:bCs/>
+          <w:sz w:val="24"/>
+          <w:szCs w:val="24"/>
+        </w:rPr>
+        <w:t>Gustavo B, Comandos básicos de Git (</w:t>
+      </w:r>
+      <w:r>
+        <w:rPr>
+          <w:rFonts w:ascii="Times New Roman" w:hAnsi="Times New Roman" w:cs="Times New Roman"/>
+          <w:bCs/>
+          <w:sz w:val="24"/>
+          <w:szCs w:val="24"/>
+        </w:rPr>
+        <w:t xml:space="preserve"> Julio 30 de 2020), Recuperado de </w:t>
+      </w:r>
+      <w:hyperlink r:id="rId5" w:history="1">
+        <w:r>
+          <w:rPr>
+            <w:rStyle w:val="Hyperlink"/>
+            <w:rFonts w:ascii="Times New Roman" w:hAnsi="Times New Roman" w:cs="Times New Roman"/>
+            <w:bCs/>
+            <w:sz w:val="24"/>
+            <w:szCs w:val="24"/>
+          </w:rPr>
+          <w:t>https://www.hostinger.co/tutoriales/comandos-de-git?__cf_chl_jschl_tk__=ad7090199947b21aa40a5c19be2f29dca703dc41-1600207431-0-AYc7n_ArFx_cyk7hY0zPNgQEtFrrjOsJkwqhusMDPABZCdVzYmw8S5oqSi66QHdMOATGeVcwFg_CXeHJuopxBShUhM_ogwDwNuiWl1DwXacHyOVwMFHorBqgJJ20XzFHku0r7TIOZR1wwEQoEbZpH5OM7Ld6Dg2WSoeF1jWfQXEjNNgLeCC93lwB916jjuv7t96YN8qtCiiRjFiR4SnxOkZiBpBAdw2jT1zVBFyvB9oedHmW-NNvLaw9omM6D3vCex3BCXQQJAKLC_QHNfXUNTK8OstudXFwqMd0SnKifb2jiuKGXyd_habmT8vXMbuFiw</w:t>
+        </w:r>
+      </w:hyperlink>
+    </w:p>
+    <w:p>
+      <w:pPr>
+        <w:rPr>
+          <w:rFonts w:ascii="Times New Roman" w:hAnsi="Times New Roman" w:cs="Times New Roman"/>
+          <w:bCs/>
+          <w:sz w:val="24"/>
+          <w:szCs w:val="24"/>
+        </w:rPr>
+      </w:pPr>
     </w:p>
     <w:sectPr>
       <w:pgSz w:w="12240" w:h="15840"/>
@@ -866,7 +1334,7 @@
 </file>
 
 <file path=word/numbering.xml><?xml version="1.0" encoding="utf-8"?>
-<w:numbering xmlns:wpc="http://schemas.microsoft.com/office/word/2010/wordprocessingCanvas" xmlns:mc="http://schemas.openxmlformats.org/markup-compatibility/2006" xmlns:o="urn:schemas-microsoft-com:office:office" xmlns:r="http://schemas.openxmlformats.org/officeDocument/2006/relationships" xmlns:m="http://schemas.openxmlformats.org/officeDocument/2006/math" xmlns:v="urn:schemas-microsoft-com:vml" xmlns:wp14="http://schemas.microsoft.com/office/word/2010/wordprocessingDrawing" xmlns:wp="http://schemas.openxmlformats.org/drawingml/2006/wordprocessingDrawing" xmlns:w10="urn:schemas-microsoft-com:office:word" xmlns:w="http://schemas.openxmlformats.org/wordprocessingml/2006/main" xmlns:w14="http://schemas.microsoft.com/office/word/2010/wordml" xmlns:w15="http://schemas.microsoft.com/office/word/2012/wordml" xmlns:wpg="http://schemas.microsoft.com/office/word/2010/wordprocessingGroup" xmlns:wpi="http://schemas.microsoft.com/office/word/2010/wordprocessingInk" xmlns:wne="http://schemas.microsoft.com/office/word/2006/wordml" xmlns:wps="http://schemas.microsoft.com/office/word/2010/wordprocessingShape" mc:Ignorable="w14 w15 wp14">
+<w:numbering xmlns:wpc="http://schemas.microsoft.com/office/word/2010/wordprocessingCanvas" xmlns:cx="http://schemas.microsoft.com/office/drawing/2014/chartex" xmlns:cx1="http://schemas.microsoft.com/office/drawing/2015/9/8/chartex" xmlns:cx2="http://schemas.microsoft.com/office/drawing/2015/10/21/chartex" xmlns:cx3="http://schemas.microsoft.com/office/drawing/2016/5/9/chartex" xmlns:cx4="http://schemas.microsoft.com/office/drawing/2016/5/10/chartex" xmlns:cx5="http://schemas.microsoft.com/office/drawing/2016/5/11/chartex" xmlns:cx6="http://schemas.microsoft.com/office/drawing/2016/5/12/chartex" xmlns:cx7="http://schemas.microsoft.com/office/drawing/2016/5/13/chartex" xmlns:cx8="http://schemas.microsoft.com/office/drawing/2016/5/14/chartex" xmlns:mc="http://schemas.openxmlformats.org/markup-compatibility/2006" xmlns:aink="http://schemas.microsoft.com/office/drawing/2016/ink" xmlns:am3d="http://schemas.microsoft.com/office/drawing/2017/model3d" xmlns:o="urn:schemas-microsoft-com:office:office" xmlns:r="http://schemas.openxmlformats.org/officeDocument/2006/relationships" xmlns:m="http://schemas.openxmlformats.org/officeDocument/2006/math" xmlns:v="urn:schemas-microsoft-com:vml" xmlns:wp14="http://schemas.microsoft.com/office/word/2010/wordprocessingDrawing" xmlns:wp="http://schemas.openxmlformats.org/drawingml/2006/wordprocessingDrawing" xmlns:w10="urn:schemas-microsoft-com:office:word" xmlns:w="http://schemas.openxmlformats.org/wordprocessingml/2006/main" xmlns:w14="http://schemas.microsoft.com/office/word/2010/wordml" xmlns:w15="http://schemas.microsoft.com/office/word/2012/wordml" xmlns:w16cex="http://schemas.microsoft.com/office/word/2018/wordml/cex" xmlns:w16cid="http://schemas.microsoft.com/office/word/2016/wordml/cid" xmlns:w16="http://schemas.microsoft.com/office/word/2018/wordml" xmlns:w16se="http://schemas.microsoft.com/office/word/2015/wordml/symex" xmlns:wpg="http://schemas.microsoft.com/office/word/2010/wordprocessingGroup" xmlns:wpi="http://schemas.microsoft.com/office/word/2010/wordprocessingInk" xmlns:wne="http://schemas.microsoft.com/office/word/2006/wordml" xmlns:wps="http://schemas.microsoft.com/office/word/2010/wordprocessingShape" mc:Ignorable="w14 w15 w16se w16cid w16 w16cex wp14">
   <w:abstractNum w:abstractNumId="0" w15:restartNumberingAfterBreak="0">
     <w:nsid w:val="36732AC4"/>
     <w:multiLevelType w:val="hybridMultilevel"/>
@@ -1274,6 +1742,232 @@
       <w:rPr>
         <w:rFonts w:ascii="Wingdings" w:hAnsi="Wingdings" w:hint="default"/>
         <w:sz w:val="20"/>
+      </w:rPr>
+    </w:lvl>
+  </w:abstractNum>
+  <w:abstractNum w:abstractNumId="3" w15:restartNumberingAfterBreak="0">
+    <w:nsid w:val="717A1782"/>
+    <w:multiLevelType w:val="hybridMultilevel"/>
+    <w:tmpl w:val="2D8EE468"/>
+    <w:lvl w:ilvl="0" w:tplc="04090001">
+      <w:start w:val="1"/>
+      <w:numFmt w:val="bullet"/>
+      <w:lvlText w:val=""/>
+      <w:lvlJc w:val="left"/>
+      <w:pPr>
+        <w:ind w:left="720" w:hanging="360"/>
+      </w:pPr>
+      <w:rPr>
+        <w:rFonts w:ascii="Symbol" w:hAnsi="Symbol" w:hint="default"/>
+      </w:rPr>
+    </w:lvl>
+    <w:lvl w:ilvl="1" w:tplc="04090003" w:tentative="1">
+      <w:start w:val="1"/>
+      <w:numFmt w:val="bullet"/>
+      <w:lvlText w:val="o"/>
+      <w:lvlJc w:val="left"/>
+      <w:pPr>
+        <w:ind w:left="1440" w:hanging="360"/>
+      </w:pPr>
+      <w:rPr>
+        <w:rFonts w:ascii="Courier New" w:hAnsi="Courier New" w:cs="Courier New" w:hint="default"/>
+      </w:rPr>
+    </w:lvl>
+    <w:lvl w:ilvl="2" w:tplc="04090005" w:tentative="1">
+      <w:start w:val="1"/>
+      <w:numFmt w:val="bullet"/>
+      <w:lvlText w:val=""/>
+      <w:lvlJc w:val="left"/>
+      <w:pPr>
+        <w:ind w:left="2160" w:hanging="360"/>
+      </w:pPr>
+      <w:rPr>
+        <w:rFonts w:ascii="Wingdings" w:hAnsi="Wingdings" w:hint="default"/>
+      </w:rPr>
+    </w:lvl>
+    <w:lvl w:ilvl="3" w:tplc="04090001" w:tentative="1">
+      <w:start w:val="1"/>
+      <w:numFmt w:val="bullet"/>
+      <w:lvlText w:val=""/>
+      <w:lvlJc w:val="left"/>
+      <w:pPr>
+        <w:ind w:left="2880" w:hanging="360"/>
+      </w:pPr>
+      <w:rPr>
+        <w:rFonts w:ascii="Symbol" w:hAnsi="Symbol" w:hint="default"/>
+      </w:rPr>
+    </w:lvl>
+    <w:lvl w:ilvl="4" w:tplc="04090003" w:tentative="1">
+      <w:start w:val="1"/>
+      <w:numFmt w:val="bullet"/>
+      <w:lvlText w:val="o"/>
+      <w:lvlJc w:val="left"/>
+      <w:pPr>
+        <w:ind w:left="3600" w:hanging="360"/>
+      </w:pPr>
+      <w:rPr>
+        <w:rFonts w:ascii="Courier New" w:hAnsi="Courier New" w:cs="Courier New" w:hint="default"/>
+      </w:rPr>
+    </w:lvl>
+    <w:lvl w:ilvl="5" w:tplc="04090005" w:tentative="1">
+      <w:start w:val="1"/>
+      <w:numFmt w:val="bullet"/>
+      <w:lvlText w:val=""/>
+      <w:lvlJc w:val="left"/>
+      <w:pPr>
+        <w:ind w:left="4320" w:hanging="360"/>
+      </w:pPr>
+      <w:rPr>
+        <w:rFonts w:ascii="Wingdings" w:hAnsi="Wingdings" w:hint="default"/>
+      </w:rPr>
+    </w:lvl>
+    <w:lvl w:ilvl="6" w:tplc="04090001" w:tentative="1">
+      <w:start w:val="1"/>
+      <w:numFmt w:val="bullet"/>
+      <w:lvlText w:val=""/>
+      <w:lvlJc w:val="left"/>
+      <w:pPr>
+        <w:ind w:left="5040" w:hanging="360"/>
+      </w:pPr>
+      <w:rPr>
+        <w:rFonts w:ascii="Symbol" w:hAnsi="Symbol" w:hint="default"/>
+      </w:rPr>
+    </w:lvl>
+    <w:lvl w:ilvl="7" w:tplc="04090003" w:tentative="1">
+      <w:start w:val="1"/>
+      <w:numFmt w:val="bullet"/>
+      <w:lvlText w:val="o"/>
+      <w:lvlJc w:val="left"/>
+      <w:pPr>
+        <w:ind w:left="5760" w:hanging="360"/>
+      </w:pPr>
+      <w:rPr>
+        <w:rFonts w:ascii="Courier New" w:hAnsi="Courier New" w:cs="Courier New" w:hint="default"/>
+      </w:rPr>
+    </w:lvl>
+    <w:lvl w:ilvl="8" w:tplc="04090005" w:tentative="1">
+      <w:start w:val="1"/>
+      <w:numFmt w:val="bullet"/>
+      <w:lvlText w:val=""/>
+      <w:lvlJc w:val="left"/>
+      <w:pPr>
+        <w:ind w:left="6480" w:hanging="360"/>
+      </w:pPr>
+      <w:rPr>
+        <w:rFonts w:ascii="Wingdings" w:hAnsi="Wingdings" w:hint="default"/>
+      </w:rPr>
+    </w:lvl>
+  </w:abstractNum>
+  <w:abstractNum w:abstractNumId="4" w15:restartNumberingAfterBreak="0">
+    <w:nsid w:val="75D40A3B"/>
+    <w:multiLevelType w:val="hybridMultilevel"/>
+    <w:tmpl w:val="7010A9E6"/>
+    <w:lvl w:ilvl="0" w:tplc="04090001">
+      <w:start w:val="1"/>
+      <w:numFmt w:val="bullet"/>
+      <w:lvlText w:val=""/>
+      <w:lvlJc w:val="left"/>
+      <w:pPr>
+        <w:ind w:left="720" w:hanging="360"/>
+      </w:pPr>
+      <w:rPr>
+        <w:rFonts w:ascii="Symbol" w:hAnsi="Symbol" w:hint="default"/>
+      </w:rPr>
+    </w:lvl>
+    <w:lvl w:ilvl="1" w:tplc="04090003" w:tentative="1">
+      <w:start w:val="1"/>
+      <w:numFmt w:val="bullet"/>
+      <w:lvlText w:val="o"/>
+      <w:lvlJc w:val="left"/>
+      <w:pPr>
+        <w:ind w:left="1440" w:hanging="360"/>
+      </w:pPr>
+      <w:rPr>
+        <w:rFonts w:ascii="Courier New" w:hAnsi="Courier New" w:cs="Courier New" w:hint="default"/>
+      </w:rPr>
+    </w:lvl>
+    <w:lvl w:ilvl="2" w:tplc="04090005" w:tentative="1">
+      <w:start w:val="1"/>
+      <w:numFmt w:val="bullet"/>
+      <w:lvlText w:val=""/>
+      <w:lvlJc w:val="left"/>
+      <w:pPr>
+        <w:ind w:left="2160" w:hanging="360"/>
+      </w:pPr>
+      <w:rPr>
+        <w:rFonts w:ascii="Wingdings" w:hAnsi="Wingdings" w:hint="default"/>
+      </w:rPr>
+    </w:lvl>
+    <w:lvl w:ilvl="3" w:tplc="04090001" w:tentative="1">
+      <w:start w:val="1"/>
+      <w:numFmt w:val="bullet"/>
+      <w:lvlText w:val=""/>
+      <w:lvlJc w:val="left"/>
+      <w:pPr>
+        <w:ind w:left="2880" w:hanging="360"/>
+      </w:pPr>
+      <w:rPr>
+        <w:rFonts w:ascii="Symbol" w:hAnsi="Symbol" w:hint="default"/>
+      </w:rPr>
+    </w:lvl>
+    <w:lvl w:ilvl="4" w:tplc="04090003" w:tentative="1">
+      <w:start w:val="1"/>
+      <w:numFmt w:val="bullet"/>
+      <w:lvlText w:val="o"/>
+      <w:lvlJc w:val="left"/>
+      <w:pPr>
+        <w:ind w:left="3600" w:hanging="360"/>
+      </w:pPr>
+      <w:rPr>
+        <w:rFonts w:ascii="Courier New" w:hAnsi="Courier New" w:cs="Courier New" w:hint="default"/>
+      </w:rPr>
+    </w:lvl>
+    <w:lvl w:ilvl="5" w:tplc="04090005" w:tentative="1">
+      <w:start w:val="1"/>
+      <w:numFmt w:val="bullet"/>
+      <w:lvlText w:val=""/>
+      <w:lvlJc w:val="left"/>
+      <w:pPr>
+        <w:ind w:left="4320" w:hanging="360"/>
+      </w:pPr>
+      <w:rPr>
+        <w:rFonts w:ascii="Wingdings" w:hAnsi="Wingdings" w:hint="default"/>
+      </w:rPr>
+    </w:lvl>
+    <w:lvl w:ilvl="6" w:tplc="04090001" w:tentative="1">
+      <w:start w:val="1"/>
+      <w:numFmt w:val="bullet"/>
+      <w:lvlText w:val=""/>
+      <w:lvlJc w:val="left"/>
+      <w:pPr>
+        <w:ind w:left="5040" w:hanging="360"/>
+      </w:pPr>
+      <w:rPr>
+        <w:rFonts w:ascii="Symbol" w:hAnsi="Symbol" w:hint="default"/>
+      </w:rPr>
+    </w:lvl>
+    <w:lvl w:ilvl="7" w:tplc="04090003" w:tentative="1">
+      <w:start w:val="1"/>
+      <w:numFmt w:val="bullet"/>
+      <w:lvlText w:val="o"/>
+      <w:lvlJc w:val="left"/>
+      <w:pPr>
+        <w:ind w:left="5760" w:hanging="360"/>
+      </w:pPr>
+      <w:rPr>
+        <w:rFonts w:ascii="Courier New" w:hAnsi="Courier New" w:cs="Courier New" w:hint="default"/>
+      </w:rPr>
+    </w:lvl>
+    <w:lvl w:ilvl="8" w:tplc="04090005" w:tentative="1">
+      <w:start w:val="1"/>
+      <w:numFmt w:val="bullet"/>
+      <w:lvlText w:val=""/>
+      <w:lvlJc w:val="left"/>
+      <w:pPr>
+        <w:ind w:left="6480" w:hanging="360"/>
+      </w:pPr>
+      <w:rPr>
+        <w:rFonts w:ascii="Wingdings" w:hAnsi="Wingdings" w:hint="default"/>
       </w:rPr>
     </w:lvl>
   </w:abstractNum>
@@ -1286,11 +1980,17 @@
   <w:num w:numId="3">
     <w:abstractNumId w:val="0"/>
   </w:num>
+  <w:num w:numId="4">
+    <w:abstractNumId w:val="3"/>
+  </w:num>
+  <w:num w:numId="5">
+    <w:abstractNumId w:val="4"/>
+  </w:num>
 </w:numbering>
 </file>
 
 <file path=word/styles.xml><?xml version="1.0" encoding="utf-8"?>
-<w:styles xmlns:mc="http://schemas.openxmlformats.org/markup-compatibility/2006" xmlns:r="http://schemas.openxmlformats.org/officeDocument/2006/relationships" xmlns:w="http://schemas.openxmlformats.org/wordprocessingml/2006/main" xmlns:w14="http://schemas.microsoft.com/office/word/2010/wordml" xmlns:w15="http://schemas.microsoft.com/office/word/2012/wordml" mc:Ignorable="w14 w15">
+<w:styles xmlns:mc="http://schemas.openxmlformats.org/markup-compatibility/2006" xmlns:r="http://schemas.openxmlformats.org/officeDocument/2006/relationships" xmlns:w="http://schemas.openxmlformats.org/wordprocessingml/2006/main" xmlns:w14="http://schemas.microsoft.com/office/word/2010/wordml" xmlns:w15="http://schemas.microsoft.com/office/word/2012/wordml" xmlns:w16cex="http://schemas.microsoft.com/office/word/2018/wordml/cex" xmlns:w16cid="http://schemas.microsoft.com/office/word/2016/wordml/cid" xmlns:w16="http://schemas.microsoft.com/office/word/2018/wordml" xmlns:w16se="http://schemas.microsoft.com/office/word/2015/wordml/symex" mc:Ignorable="w14 w15 w16se w16cid w16 w16cex">
   <w:docDefaults>
     <w:rPrDefault>
       <w:rPr>
@@ -1306,7 +2006,7 @@
       </w:pPr>
     </w:pPrDefault>
   </w:docDefaults>
-  <w:latentStyles w:defLockedState="0" w:defUIPriority="99" w:defSemiHidden="0" w:defUnhideWhenUsed="0" w:defQFormat="0" w:count="371">
+  <w:latentStyles w:defLockedState="0" w:defUIPriority="99" w:defSemiHidden="0" w:defUnhideWhenUsed="0" w:defQFormat="0" w:count="376">
     <w:lsdException w:name="Normal" w:uiPriority="0" w:qFormat="1"/>
     <w:lsdException w:name="heading 1" w:uiPriority="9" w:qFormat="1"/>
     <w:lsdException w:name="heading 2" w:semiHidden="1" w:uiPriority="9" w:unhideWhenUsed="1" w:qFormat="1"/>
@@ -1412,7 +2112,6 @@
     <w:lsdException w:name="HTML Sample" w:semiHidden="1" w:unhideWhenUsed="1"/>
     <w:lsdException w:name="HTML Typewriter" w:semiHidden="1" w:unhideWhenUsed="1"/>
     <w:lsdException w:name="HTML Variable" w:semiHidden="1" w:unhideWhenUsed="1"/>
-    <w:lsdException w:name="Normal Table" w:semiHidden="1" w:unhideWhenUsed="1"/>
     <w:lsdException w:name="annotation subject" w:semiHidden="1" w:unhideWhenUsed="1"/>
     <w:lsdException w:name="No List" w:semiHidden="1" w:unhideWhenUsed="1"/>
     <w:lsdException w:name="Outline List 1" w:semiHidden="1" w:unhideWhenUsed="1"/>
@@ -1455,11 +2154,8 @@
     <w:lsdException w:name="Table Contemporary" w:semiHidden="1" w:unhideWhenUsed="1"/>
     <w:lsdException w:name="Table Elegant" w:semiHidden="1" w:unhideWhenUsed="1"/>
     <w:lsdException w:name="Table Professional" w:semiHidden="1" w:unhideWhenUsed="1"/>
-    <w:lsdException w:name="Table Subtle 1" w:semiHidden="1" w:unhideWhenUsed="1"/>
     <w:lsdException w:name="Table Subtle 2" w:semiHidden="1" w:unhideWhenUsed="1"/>
     <w:lsdException w:name="Table Web 1" w:semiHidden="1" w:unhideWhenUsed="1"/>
-    <w:lsdException w:name="Table Web 2" w:semiHidden="1" w:unhideWhenUsed="1"/>
-    <w:lsdException w:name="Table Web 3" w:semiHidden="1" w:unhideWhenUsed="1"/>
     <w:lsdException w:name="Balloon Text" w:semiHidden="1" w:unhideWhenUsed="1"/>
     <w:lsdException w:name="Table Grid" w:uiPriority="39"/>
     <w:lsdException w:name="Table Theme" w:semiHidden="1" w:unhideWhenUsed="1"/>
@@ -1678,16 +2374,21 @@
     <w:lsdException w:name="List Table 5 Dark Accent 6" w:uiPriority="50"/>
     <w:lsdException w:name="List Table 6 Colorful Accent 6" w:uiPriority="51"/>
     <w:lsdException w:name="List Table 7 Colorful Accent 6" w:uiPriority="52"/>
+    <w:lsdException w:name="Mention" w:semiHidden="1" w:unhideWhenUsed="1"/>
+    <w:lsdException w:name="Smart Hyperlink" w:semiHidden="1" w:unhideWhenUsed="1"/>
+    <w:lsdException w:name="Hashtag" w:semiHidden="1" w:unhideWhenUsed="1"/>
+    <w:lsdException w:name="Unresolved Mention" w:semiHidden="1" w:unhideWhenUsed="1"/>
+    <w:lsdException w:name="Smart Link" w:semiHidden="1" w:unhideWhenUsed="1"/>
   </w:latentStyles>
   <w:style w:type="paragraph" w:default="1" w:styleId="Normal">
     <w:name w:val="Normal"/>
     <w:qFormat/>
   </w:style>
-  <w:style w:type="paragraph" w:styleId="Ttulo1">
+  <w:style w:type="paragraph" w:styleId="Heading1">
     <w:name w:val="heading 1"/>
     <w:basedOn w:val="Normal"/>
     <w:next w:val="Normal"/>
-    <w:link w:val="Ttulo1Car"/>
+    <w:link w:val="Heading1Char"/>
     <w:uiPriority w:val="9"/>
     <w:qFormat/>
     <w:rsid w:val="00B20E57"/>
@@ -1704,10 +2405,10 @@
       <w:szCs w:val="32"/>
     </w:rPr>
   </w:style>
-  <w:style w:type="paragraph" w:styleId="Ttulo2">
+  <w:style w:type="paragraph" w:styleId="Heading2">
     <w:name w:val="heading 2"/>
     <w:basedOn w:val="Normal"/>
-    <w:link w:val="Ttulo2Car"/>
+    <w:link w:val="Heading2Char"/>
     <w:uiPriority w:val="9"/>
     <w:qFormat/>
     <w:rsid w:val="00B20E57"/>
@@ -1724,13 +2425,13 @@
       <w:lang w:eastAsia="es-CO"/>
     </w:rPr>
   </w:style>
-  <w:style w:type="character" w:default="1" w:styleId="Fuentedeprrafopredeter">
+  <w:style w:type="character" w:default="1" w:styleId="DefaultParagraphFont">
     <w:name w:val="Default Paragraph Font"/>
     <w:uiPriority w:val="1"/>
     <w:semiHidden/>
     <w:unhideWhenUsed/>
   </w:style>
-  <w:style w:type="table" w:default="1" w:styleId="Tablanormal">
+  <w:style w:type="table" w:default="1" w:styleId="TableNormal">
     <w:name w:val="Normal Table"/>
     <w:uiPriority w:val="99"/>
     <w:semiHidden/>
@@ -1745,16 +2446,16 @@
       </w:tblCellMar>
     </w:tblPr>
   </w:style>
-  <w:style w:type="numbering" w:default="1" w:styleId="Sinlista">
+  <w:style w:type="numbering" w:default="1" w:styleId="NoList">
     <w:name w:val="No List"/>
     <w:uiPriority w:val="99"/>
     <w:semiHidden/>
     <w:unhideWhenUsed/>
   </w:style>
-  <w:style w:type="character" w:customStyle="1" w:styleId="Ttulo1Car">
-    <w:name w:val="Título 1 Car"/>
-    <w:basedOn w:val="Fuentedeprrafopredeter"/>
-    <w:link w:val="Ttulo1"/>
+  <w:style w:type="character" w:customStyle="1" w:styleId="Heading1Char">
+    <w:name w:val="Heading 1 Char"/>
+    <w:basedOn w:val="DefaultParagraphFont"/>
+    <w:link w:val="Heading1"/>
     <w:uiPriority w:val="9"/>
     <w:rsid w:val="00B20E57"/>
     <w:rPr>
@@ -1764,10 +2465,10 @@
       <w:szCs w:val="32"/>
     </w:rPr>
   </w:style>
-  <w:style w:type="character" w:customStyle="1" w:styleId="Ttulo2Car">
-    <w:name w:val="Título 2 Car"/>
-    <w:basedOn w:val="Fuentedeprrafopredeter"/>
-    <w:link w:val="Ttulo2"/>
+  <w:style w:type="character" w:customStyle="1" w:styleId="Heading2Char">
+    <w:name w:val="Heading 2 Char"/>
+    <w:basedOn w:val="DefaultParagraphFont"/>
+    <w:link w:val="Heading2"/>
     <w:uiPriority w:val="9"/>
     <w:rsid w:val="00B20E57"/>
     <w:rPr>
@@ -1779,11 +2480,10 @@
       <w:lang w:eastAsia="es-CO"/>
     </w:rPr>
   </w:style>
-  <w:style w:type="character" w:styleId="Hipervnculo">
+  <w:style w:type="character" w:styleId="Hyperlink">
     <w:name w:val="Hyperlink"/>
-    <w:basedOn w:val="Fuentedeprrafopredeter"/>
+    <w:basedOn w:val="DefaultParagraphFont"/>
     <w:uiPriority w:val="99"/>
-    <w:semiHidden/>
     <w:unhideWhenUsed/>
     <w:rsid w:val="00B20E57"/>
     <w:rPr>
@@ -1808,9 +2508,9 @@
       <w:lang w:eastAsia="es-CO"/>
     </w:rPr>
   </w:style>
-  <w:style w:type="character" w:styleId="Textoennegrita">
+  <w:style w:type="character" w:styleId="Strong">
     <w:name w:val="Strong"/>
-    <w:basedOn w:val="Fuentedeprrafopredeter"/>
+    <w:basedOn w:val="DefaultParagraphFont"/>
     <w:uiPriority w:val="22"/>
     <w:qFormat/>
     <w:rsid w:val="00B20E57"/>
@@ -1819,9 +2519,9 @@
       <w:bCs/>
     </w:rPr>
   </w:style>
-  <w:style w:type="paragraph" w:styleId="Sinespaciado">
+  <w:style w:type="paragraph" w:styleId="NoSpacing">
     <w:name w:val="No Spacing"/>
-    <w:link w:val="SinespaciadoCar"/>
+    <w:link w:val="NoSpacingChar"/>
     <w:uiPriority w:val="1"/>
     <w:qFormat/>
     <w:rsid w:val="001E1D91"/>
@@ -1833,16 +2533,44 @@
       <w:lang w:eastAsia="es-CO"/>
     </w:rPr>
   </w:style>
-  <w:style w:type="character" w:customStyle="1" w:styleId="SinespaciadoCar">
-    <w:name w:val="Sin espaciado Car"/>
-    <w:basedOn w:val="Fuentedeprrafopredeter"/>
-    <w:link w:val="Sinespaciado"/>
+  <w:style w:type="character" w:customStyle="1" w:styleId="NoSpacingChar">
+    <w:name w:val="No Spacing Char"/>
+    <w:basedOn w:val="DefaultParagraphFont"/>
+    <w:link w:val="NoSpacing"/>
     <w:uiPriority w:val="1"/>
     <w:rsid w:val="001E1D91"/>
     <w:rPr>
       <w:rFonts w:eastAsiaTheme="minorEastAsia"/>
       <w:lang w:eastAsia="es-CO"/>
     </w:rPr>
+  </w:style>
+  <w:style w:type="paragraph" w:styleId="ListParagraph">
+    <w:name w:val="List Paragraph"/>
+    <w:basedOn w:val="Normal"/>
+    <w:uiPriority w:val="34"/>
+    <w:qFormat/>
+    <w:rsid w:val="00F35A27"/>
+    <w:pPr>
+      <w:ind w:left="720"/>
+      <w:contextualSpacing/>
+    </w:pPr>
+  </w:style>
+  <w:style w:type="character" w:styleId="UnresolvedMention">
+    <w:name w:val="Unresolved Mention"/>
+    <w:basedOn w:val="DefaultParagraphFont"/>
+    <w:uiPriority w:val="99"/>
+    <w:semiHidden/>
+    <w:unhideWhenUsed/>
+    <w:rsid w:val="00995181"/>
+    <w:rPr>
+      <w:color w:val="605E5C"/>
+      <w:shd w:val="clear" w:color="auto" w:fill="E1DFDD"/>
+    </w:rPr>
+  </w:style>
+  <w:style w:type="character" w:customStyle="1" w:styleId="tlid-translation">
+    <w:name w:val="tlid-translation"/>
+    <w:basedOn w:val="DefaultParagraphFont"/>
+    <w:rsid w:val="00E13F38"/>
   </w:style>
 </w:styles>
 </file>

</xml_diff>